<commit_message>
experimenting with markdown docs
</commit_message>
<xml_diff>
--- a/docs/ANNA_Guide.docx
+++ b/docs/ANNA_Guide.docx
@@ -1,6 +1,6 @@
 
 <file path=word/document.xml><?xml version="1.0" encoding="utf-8"?>
-<w:document xmlns:wpc="http://schemas.microsoft.com/office/word/2010/wordprocessingCanvas" xmlns:cx="http://schemas.microsoft.com/office/drawing/2014/chartex" xmlns:cx1="http://schemas.microsoft.com/office/drawing/2015/9/8/chartex" xmlns:cx2="http://schemas.microsoft.com/office/drawing/2015/10/21/chartex" xmlns:cx3="http://schemas.microsoft.com/office/drawing/2016/5/9/chartex" xmlns:cx4="http://schemas.microsoft.com/office/drawing/2016/5/10/chartex" xmlns:cx5="http://schemas.microsoft.com/office/drawing/2016/5/11/chartex" xmlns:cx6="http://schemas.microsoft.com/office/drawing/2016/5/12/chartex" xmlns:cx7="http://schemas.microsoft.com/office/drawing/2016/5/13/chartex" xmlns:cx8="http://schemas.microsoft.com/office/drawing/2016/5/14/chartex" xmlns:mc="http://schemas.openxmlformats.org/markup-compatibility/2006" xmlns:aink="http://schemas.microsoft.com/office/drawing/2016/ink" xmlns:am3d="http://schemas.microsoft.com/office/drawing/2017/model3d" xmlns:o="urn:schemas-microsoft-com:office:office" xmlns:oel="http://schemas.microsoft.com/office/2019/extlst" xmlns:r="http://schemas.openxmlformats.org/officeDocument/2006/relationships" xmlns:m="http://schemas.openxmlformats.org/officeDocument/2006/math" xmlns:v="urn:schemas-microsoft-com:vml" xmlns:wp14="http://schemas.microsoft.com/office/word/2010/wordprocessingDrawing" xmlns:wp="http://schemas.openxmlformats.org/drawingml/2006/wordprocessingDrawing" xmlns:w10="urn:schemas-microsoft-com:office:word" xmlns:w="http://schemas.openxmlformats.org/wordprocessingml/2006/main" xmlns:w14="http://schemas.microsoft.com/office/word/2010/wordml" xmlns:w15="http://schemas.microsoft.com/office/word/2012/wordml" xmlns:w16cex="http://schemas.microsoft.com/office/word/2018/wordml/cex" xmlns:w16cid="http://schemas.microsoft.com/office/word/2016/wordml/cid" xmlns:w16="http://schemas.microsoft.com/office/word/2018/wordml" xmlns:w16du="http://schemas.microsoft.com/office/word/2023/wordml/word16du" xmlns:w16sdtdh="http://schemas.microsoft.com/office/word/2020/wordml/sdtdatahash" xmlns:w16se="http://schemas.microsoft.com/office/word/2015/wordml/symex" xmlns:wpg="http://schemas.microsoft.com/office/word/2010/wordprocessingGroup" xmlns:wpi="http://schemas.microsoft.com/office/word/2010/wordprocessingInk" xmlns:wne="http://schemas.microsoft.com/office/word/2006/wordml" xmlns:wps="http://schemas.microsoft.com/office/word/2010/wordprocessingShape" mc:Ignorable="w14 w15 w16se w16cid w16 w16cex w16sdtdh w16du wp14">
+<w:document xmlns:wpc="http://schemas.microsoft.com/office/word/2010/wordprocessingCanvas" xmlns:cx="http://schemas.microsoft.com/office/drawing/2014/chartex" xmlns:cx1="http://schemas.microsoft.com/office/drawing/2015/9/8/chartex" xmlns:cx2="http://schemas.microsoft.com/office/drawing/2015/10/21/chartex" xmlns:cx3="http://schemas.microsoft.com/office/drawing/2016/5/9/chartex" xmlns:cx4="http://schemas.microsoft.com/office/drawing/2016/5/10/chartex" xmlns:cx5="http://schemas.microsoft.com/office/drawing/2016/5/11/chartex" xmlns:cx6="http://schemas.microsoft.com/office/drawing/2016/5/12/chartex" xmlns:cx7="http://schemas.microsoft.com/office/drawing/2016/5/13/chartex" xmlns:cx8="http://schemas.microsoft.com/office/drawing/2016/5/14/chartex" xmlns:mc="http://schemas.openxmlformats.org/markup-compatibility/2006" xmlns:aink="http://schemas.microsoft.com/office/drawing/2016/ink" xmlns:am3d="http://schemas.microsoft.com/office/drawing/2017/model3d" xmlns:o="urn:schemas-microsoft-com:office:office" xmlns:oel="http://schemas.microsoft.com/office/2019/extlst" xmlns:r="http://schemas.openxmlformats.org/officeDocument/2006/relationships" xmlns:m="http://schemas.openxmlformats.org/officeDocument/2006/math" xmlns:v="urn:schemas-microsoft-com:vml" xmlns:wp14="http://schemas.microsoft.com/office/word/2010/wordprocessingDrawing" xmlns:wp="http://schemas.openxmlformats.org/drawingml/2006/wordprocessingDrawing" xmlns:w10="urn:schemas-microsoft-com:office:word" xmlns:w="http://schemas.openxmlformats.org/wordprocessingml/2006/main" xmlns:w14="http://schemas.microsoft.com/office/word/2010/wordml" xmlns:w15="http://schemas.microsoft.com/office/word/2012/wordml" xmlns:w16cex="http://schemas.microsoft.com/office/word/2018/wordml/cex" xmlns:w16cid="http://schemas.microsoft.com/office/word/2016/wordml/cid" xmlns:w16="http://schemas.microsoft.com/office/word/2018/wordml" xmlns:w16sdtdh="http://schemas.microsoft.com/office/word/2020/wordml/sdtdatahash" xmlns:w16se="http://schemas.microsoft.com/office/word/2015/wordml/symex" xmlns:wpg="http://schemas.microsoft.com/office/word/2010/wordprocessingGroup" xmlns:wpi="http://schemas.microsoft.com/office/word/2010/wordprocessingInk" xmlns:wne="http://schemas.microsoft.com/office/word/2006/wordml" xmlns:wps="http://schemas.microsoft.com/office/word/2010/wordprocessingShape" mc:Ignorable="w14 w15 w16se w16cid w16 w16cex w16sdtdh wp14">
   <w:body>
     <w:p>
       <w:pPr>
@@ -10658,15 +10658,7 @@
     </w:p>
     <w:p>
       <w:r>
-        <w:t xml:space="preserve">An instruction line must contain exactly one instruction.  Instructions cannot span multiple </w:t>
-      </w:r>
-      <w:proofErr w:type="gramStart"/>
-      <w:r>
-        <w:t>lines</w:t>
-      </w:r>
-      <w:proofErr w:type="gramEnd"/>
-      <w:r>
-        <w:t xml:space="preserve"> nor can multiple instructions appear on the same line.  An instruction is specified by the opcode and the fields required by the instruction.  The order of the fields is the same as the order of the fields in machine code (from left to right).  For example, the order of the fields for subtract are </w:t>
+        <w:t xml:space="preserve">An instruction line must contain exactly one instruction.  Instructions cannot span multiple lines nor can multiple instructions appear on the same line.  An instruction is specified by the opcode and the fields required by the instruction.  The order of the fields is the same as the order of the fields in machine code (from left to right).  For example, the order of the fields for subtract are </w:t>
       </w:r>
       <w:proofErr w:type="gramStart"/>
       <w:r>
@@ -12558,6 +12550,101 @@
     </w:p>
     <w:p>
       <w:pPr>
+        <w:rPr>
+          <w:lang w:bidi="ar-SA"/>
+        </w:rPr>
+      </w:pPr>
+      <w:r>
+        <w:rPr>
+          <w:lang w:bidi="ar-SA"/>
+        </w:rPr>
+        <w:t xml:space="preserve">The ANNA+ simulator may be found at </w:t>
+      </w:r>
+      <w:hyperlink r:id="rId11" w:history="1">
+        <w:r>
+          <w:rPr>
+            <w:rStyle w:val="Hyperlink"/>
+            <w:lang w:bidi="ar-SA"/>
+          </w:rPr>
+          <w:t>github.com/</w:t>
+        </w:r>
+        <w:proofErr w:type="spellStart"/>
+        <w:r>
+          <w:rPr>
+            <w:rStyle w:val="Hyperlink"/>
+            <w:lang w:bidi="ar-SA"/>
+          </w:rPr>
+          <w:t>stephen</w:t>
+        </w:r>
+        <w:proofErr w:type="spellEnd"/>
+        <w:r>
+          <w:rPr>
+            <w:rStyle w:val="Hyperlink"/>
+            <w:lang w:bidi="ar-SA"/>
+          </w:rPr>
+          <w:t>-riley/</w:t>
+        </w:r>
+        <w:proofErr w:type="spellStart"/>
+        <w:r>
+          <w:rPr>
+            <w:rStyle w:val="Hyperlink"/>
+            <w:lang w:bidi="ar-SA"/>
+          </w:rPr>
+          <w:t>AnnaSim</w:t>
+        </w:r>
+        <w:proofErr w:type="spellEnd"/>
+      </w:hyperlink>
+      <w:r>
+        <w:rPr>
+          <w:lang w:bidi="ar-SA"/>
+        </w:rPr>
+        <w:t>.  See the README there for build and installation instructions.</w:t>
+      </w:r>
+    </w:p>
+    <w:p>
+      <w:pPr>
+        <w:rPr>
+          <w:lang w:bidi="ar-SA"/>
+        </w:rPr>
+      </w:pPr>
+    </w:p>
+    <w:p>
+      <w:pPr>
+        <w:rPr>
+          <w:lang w:bidi="ar-SA"/>
+        </w:rPr>
+      </w:pPr>
+      <w:r>
+        <w:rPr>
+          <w:lang w:bidi="ar-SA"/>
+        </w:rPr>
+        <w:t xml:space="preserve">When fully installed, run </w:t>
+      </w:r>
+      <w:r>
+        <w:rPr>
+          <w:rFonts w:ascii="Courier New" w:hAnsi="Courier New" w:cs="Courier New"/>
+          <w:sz w:val="22"/>
+          <w:szCs w:val="22"/>
+          <w:lang w:bidi="ar-SA"/>
+        </w:rPr>
+        <w:t>anna</w:t>
+      </w:r>
+      <w:r>
+        <w:rPr>
+          <w:lang w:bidi="ar-SA"/>
+        </w:rPr>
+        <w:t xml:space="preserve"> to see brief command line instructions.</w:t>
+      </w:r>
+    </w:p>
+    <w:p>
+      <w:pPr>
+        <w:rPr>
+          <w:lang w:bidi="ar-SA"/>
+        </w:rPr>
+      </w:pPr>
+    </w:p>
+    <w:p>
+      <w:pPr>
         <w:pStyle w:val="Heading2"/>
         <w:ind w:left="705" w:hanging="720"/>
       </w:pPr>
@@ -12584,87 +12671,42 @@
     </w:p>
     <w:p>
       <w:r>
-        <w:t xml:space="preserve">When you are ready to assemble: </w:t>
-      </w:r>
-    </w:p>
-    <w:p>
-      <w:pPr>
-        <w:numPr>
-          <w:ilvl w:val="0"/>
-          <w:numId w:val="12"/>
-        </w:numPr>
-        <w:ind w:hanging="240"/>
-      </w:pPr>
-      <w:r>
-        <w:t xml:space="preserve">Select “Choose File” to open a window used to select the file. </w:t>
-      </w:r>
-    </w:p>
-    <w:p>
-      <w:pPr>
-        <w:numPr>
-          <w:ilvl w:val="0"/>
-          <w:numId w:val="12"/>
-        </w:numPr>
-        <w:ind w:hanging="240"/>
-      </w:pPr>
-      <w:r>
-        <w:t xml:space="preserve">Click “Assemble File”. </w:t>
-      </w:r>
-    </w:p>
-    <w:p>
-      <w:pPr>
-        <w:spacing w:after="0" w:line="259" w:lineRule="auto"/>
-        <w:ind w:left="0" w:firstLine="0"/>
-        <w:jc w:val="left"/>
-      </w:pPr>
-      <w:r>
-        <w:t xml:space="preserve"> </w:t>
-      </w:r>
-    </w:p>
-    <w:p>
-      <w:r>
-        <w:t xml:space="preserve">The </w:t>
-      </w:r>
-      <w:r>
-        <w:rPr>
-          <w:i/>
-        </w:rPr>
-        <w:t>Assembler Output</w:t>
-      </w:r>
-      <w:r>
-        <w:t xml:space="preserve"> window will display an error if there is an error with the assembly file or a message indicating success. </w:t>
-      </w:r>
-    </w:p>
-    <w:p>
-      <w:pPr>
-        <w:spacing w:after="0" w:line="259" w:lineRule="auto"/>
-        <w:ind w:left="0" w:firstLine="0"/>
-        <w:jc w:val="left"/>
-      </w:pPr>
-      <w:r>
-        <w:t xml:space="preserve"> </w:t>
-      </w:r>
-    </w:p>
-    <w:p>
-      <w:r>
-        <w:t xml:space="preserve">If successful, the program will populate the </w:t>
-      </w:r>
-      <w:r>
-        <w:rPr>
-          <w:i/>
-        </w:rPr>
-        <w:t>Code</w:t>
-      </w:r>
-      <w:r>
-        <w:t xml:space="preserve"> window and be loaded into memory.  The simulator </w:t>
-      </w:r>
-      <w:proofErr w:type="gramStart"/>
-      <w:r>
-        <w:t>is able to</w:t>
-      </w:r>
-      <w:proofErr w:type="gramEnd"/>
-      <w:r>
-        <w:t xml:space="preserve"> start. </w:t>
+        <w:t>Then simply run:</w:t>
+      </w:r>
+    </w:p>
+    <w:p>
+      <w:r>
+        <w:t>anna your_filename.asm</w:t>
+      </w:r>
+    </w:p>
+    <w:p/>
+    <w:p>
+      <w:r>
+        <w:t>The output will be an assembled memory file on the terminal screen (STDOUT), which by itself is not that interesting.  To write the memory file to your hard drive, use the -m switch:</w:t>
+      </w:r>
+    </w:p>
+    <w:p>
+      <w:r>
+        <w:t xml:space="preserve">anna your_filename.asm -m </w:t>
+      </w:r>
+      <w:proofErr w:type="spellStart"/>
+      <w:r>
+        <w:t>your_memfile.mem</w:t>
+      </w:r>
+      <w:proofErr w:type="spellEnd"/>
+    </w:p>
+    <w:p/>
+    <w:p>
+      <w:r>
+        <w:t>If you’d like to see what the assembled bits look like in the context of your assembly file, add the --</w:t>
+      </w:r>
+      <w:proofErr w:type="spellStart"/>
+      <w:r>
+        <w:t>disam</w:t>
+      </w:r>
+      <w:proofErr w:type="spellEnd"/>
+      <w:r>
+        <w:t xml:space="preserve"> switch:</w:t>
       </w:r>
     </w:p>
     <w:p>
@@ -12674,8 +12716,34 @@
         <w:jc w:val="left"/>
       </w:pPr>
       <w:r>
+        <w:t>anna your_filename.asm --</w:t>
+      </w:r>
+      <w:proofErr w:type="spellStart"/>
+      <w:r>
+        <w:t>disasm</w:t>
+      </w:r>
+      <w:proofErr w:type="spellEnd"/>
+      <w:r>
         <w:t xml:space="preserve"> </w:t>
       </w:r>
+      <w:proofErr w:type="spellStart"/>
+      <w:r>
+        <w:t>your_</w:t>
+      </w:r>
+      <w:proofErr w:type="gramStart"/>
+      <w:r>
+        <w:t>filename.dasm</w:t>
+      </w:r>
+      <w:proofErr w:type="spellEnd"/>
+      <w:proofErr w:type="gramEnd"/>
+      <w:r>
+        <w:t xml:space="preserve"> -m </w:t>
+      </w:r>
+      <w:proofErr w:type="spellStart"/>
+      <w:r>
+        <w:t>your_memfile.mem</w:t>
+      </w:r>
+      <w:proofErr w:type="spellEnd"/>
     </w:p>
     <w:p>
       <w:pPr>
@@ -12687,6 +12755,290 @@
         <w:t xml:space="preserve">Running the Simulator </w:t>
       </w:r>
       <w:bookmarkEnd w:id="16"/>
+    </w:p>
+    <w:p>
+      <w:r>
+        <w:t>There are three modes for the simulator.</w:t>
+      </w:r>
+    </w:p>
+    <w:p/>
+    <w:p>
+      <w:pPr>
+        <w:pStyle w:val="Heading3"/>
+      </w:pPr>
+      <w:r>
+        <w:t>Runner</w:t>
+      </w:r>
+    </w:p>
+    <w:p>
+      <w:pPr>
+        <w:rPr>
+          <w:lang w:bidi="ar-SA"/>
+        </w:rPr>
+      </w:pPr>
+      <w:r>
+        <w:rPr>
+          <w:lang w:bidi="ar-SA"/>
+        </w:rPr>
+        <w:t xml:space="preserve">The Runner is invoked with the -r </w:t>
+      </w:r>
+      <w:r>
+        <w:rPr>
+          <w:lang w:bidi="ar-SA"/>
+        </w:rPr>
+        <w:t>switch.  To assemble and run a program:</w:t>
+      </w:r>
+    </w:p>
+    <w:p>
+      <w:pPr>
+        <w:rPr>
+          <w:lang w:bidi="ar-SA"/>
+        </w:rPr>
+      </w:pPr>
+      <w:r>
+        <w:rPr>
+          <w:lang w:bidi="ar-SA"/>
+        </w:rPr>
+        <w:t>anna your_filename.asm -r</w:t>
+      </w:r>
+    </w:p>
+    <w:p>
+      <w:pPr>
+        <w:rPr>
+          <w:lang w:bidi="ar-SA"/>
+        </w:rPr>
+      </w:pPr>
+    </w:p>
+    <w:p>
+      <w:pPr>
+        <w:rPr>
+          <w:lang w:bidi="ar-SA"/>
+        </w:rPr>
+      </w:pPr>
+      <w:r>
+        <w:rPr>
+          <w:lang w:bidi="ar-SA"/>
+        </w:rPr>
+        <w:t>You can trace execution of your program with the -t switch.  This will show you each instruction as it executes, what register changed from the instruction, and what the stack looks like.</w:t>
+      </w:r>
+    </w:p>
+    <w:p>
+      <w:pPr>
+        <w:rPr>
+          <w:lang w:bidi="ar-SA"/>
+        </w:rPr>
+      </w:pPr>
+      <w:r>
+        <w:rPr>
+          <w:lang w:bidi="ar-SA"/>
+        </w:rPr>
+        <w:t>anna your_filename.asm -r -t</w:t>
+      </w:r>
+    </w:p>
+    <w:p>
+      <w:pPr>
+        <w:rPr>
+          <w:lang w:bidi="ar-SA"/>
+        </w:rPr>
+      </w:pPr>
+    </w:p>
+    <w:p>
+      <w:pPr>
+        <w:pStyle w:val="Heading3"/>
+      </w:pPr>
+      <w:r>
+        <w:t>Debugger</w:t>
+      </w:r>
+    </w:p>
+    <w:p>
+      <w:pPr>
+        <w:rPr>
+          <w:lang w:bidi="ar-SA"/>
+        </w:rPr>
+      </w:pPr>
+      <w:r>
+        <w:rPr>
+          <w:lang w:bidi="ar-SA"/>
+        </w:rPr>
+        <w:t xml:space="preserve">The debugger is a very minimal console debugger in the style of </w:t>
+      </w:r>
+      <w:proofErr w:type="spellStart"/>
+      <w:r>
+        <w:rPr>
+          <w:lang w:bidi="ar-SA"/>
+        </w:rPr>
+        <w:t>gdb</w:t>
+      </w:r>
+      <w:proofErr w:type="spellEnd"/>
+      <w:r>
+        <w:rPr>
+          <w:lang w:bidi="ar-SA"/>
+        </w:rPr>
+        <w:t>.  To assemble and invoke the debugger:</w:t>
+      </w:r>
+    </w:p>
+    <w:p>
+      <w:pPr>
+        <w:rPr>
+          <w:lang w:bidi="ar-SA"/>
+        </w:rPr>
+      </w:pPr>
+      <w:r>
+        <w:rPr>
+          <w:lang w:bidi="ar-SA"/>
+        </w:rPr>
+        <w:t>anna your_filename.asm -d</w:t>
+      </w:r>
+    </w:p>
+    <w:p>
+      <w:pPr>
+        <w:rPr>
+          <w:lang w:bidi="ar-SA"/>
+        </w:rPr>
+      </w:pPr>
+    </w:p>
+    <w:p>
+      <w:pPr>
+        <w:rPr>
+          <w:lang w:bidi="ar-SA"/>
+        </w:rPr>
+      </w:pPr>
+      <w:r>
+        <w:rPr>
+          <w:lang w:bidi="ar-SA"/>
+        </w:rPr>
+        <w:t>To see all the commands in the debugger, type h and press enter.</w:t>
+      </w:r>
+    </w:p>
+    <w:p>
+      <w:pPr>
+        <w:rPr>
+          <w:lang w:bidi="ar-SA"/>
+        </w:rPr>
+      </w:pPr>
+    </w:p>
+    <w:p>
+      <w:pPr>
+        <w:rPr>
+          <w:lang w:bidi="ar-SA"/>
+        </w:rPr>
+      </w:pPr>
+      <w:r>
+        <w:rPr>
+          <w:lang w:bidi="ar-SA"/>
+        </w:rPr>
+        <w:t>Common commands include:</w:t>
+      </w:r>
+    </w:p>
+    <w:tbl>
+      <w:tblPr>
+        <w:tblStyle w:val="TableGrid0"/>
+        <w:tblW w:w="0" w:type="auto"/>
+        <w:tblInd w:w="10" w:type="dxa"/>
+        <w:tblLook w:val="04A0" w:firstRow="1" w:lastRow="0" w:firstColumn="1" w:lastColumn="0" w:noHBand="0" w:noVBand="1"/>
+      </w:tblPr>
+      <w:tblGrid>
+        <w:gridCol w:w="4311"/>
+        <w:gridCol w:w="4312"/>
+      </w:tblGrid>
+      <w:tr>
+        <w:tc>
+          <w:tcPr>
+            <w:tcW w:w="4316" w:type="dxa"/>
+          </w:tcPr>
+          <w:p>
+            <w:pPr>
+              <w:ind w:left="0" w:firstLine="0"/>
+              <w:rPr>
+                <w:lang w:bidi="ar-SA"/>
+              </w:rPr>
+            </w:pPr>
+            <w:r>
+              <w:rPr>
+                <w:lang w:bidi="ar-SA"/>
+              </w:rPr>
+              <w:lastRenderedPageBreak/>
+              <w:t>h</w:t>
+            </w:r>
+          </w:p>
+        </w:tc>
+        <w:tc>
+          <w:tcPr>
+            <w:tcW w:w="4317" w:type="dxa"/>
+          </w:tcPr>
+          <w:p>
+            <w:pPr>
+              <w:ind w:left="0" w:firstLine="0"/>
+              <w:rPr>
+                <w:lang w:bidi="ar-SA"/>
+              </w:rPr>
+            </w:pPr>
+            <w:r>
+              <w:rPr>
+                <w:lang w:bidi="ar-SA"/>
+              </w:rPr>
+              <w:t>Help</w:t>
+            </w:r>
+          </w:p>
+        </w:tc>
+      </w:tr>
+      <w:tr>
+        <w:tc>
+          <w:tcPr>
+            <w:tcW w:w="4316" w:type="dxa"/>
+          </w:tcPr>
+          <w:p>
+            <w:pPr>
+              <w:ind w:left="0" w:firstLine="0"/>
+              <w:rPr>
+                <w:lang w:bidi="ar-SA"/>
+              </w:rPr>
+            </w:pPr>
+          </w:p>
+        </w:tc>
+        <w:tc>
+          <w:tcPr>
+            <w:tcW w:w="4317" w:type="dxa"/>
+          </w:tcPr>
+          <w:p>
+            <w:pPr>
+              <w:ind w:left="0" w:firstLine="0"/>
+              <w:rPr>
+                <w:lang w:bidi="ar-SA"/>
+              </w:rPr>
+            </w:pPr>
+          </w:p>
+        </w:tc>
+      </w:tr>
+    </w:tbl>
+    <w:p>
+      <w:pPr>
+        <w:rPr>
+          <w:lang w:bidi="ar-SA"/>
+        </w:rPr>
+      </w:pPr>
+    </w:p>
+    <w:p>
+      <w:pPr>
+        <w:rPr>
+          <w:lang w:bidi="ar-SA"/>
+        </w:rPr>
+      </w:pPr>
+    </w:p>
+    <w:p>
+      <w:pPr>
+        <w:pStyle w:val="Heading3"/>
+      </w:pPr>
+      <w:r>
+        <w:t>VT100 advanced debugger</w:t>
+      </w:r>
+    </w:p>
+    <w:p>
+      <w:pPr>
+        <w:rPr>
+          <w:lang w:bidi="ar-SA"/>
+        </w:rPr>
+      </w:pPr>
     </w:p>
     <w:p>
       <w:r>
@@ -12927,7 +13279,6 @@
         <w:ind w:hanging="360"/>
       </w:pPr>
       <w:r>
-        <w:lastRenderedPageBreak/>
         <w:t xml:space="preserve">ERROR: The simulator encountered an error. This is likely due to a bug in the simulator – contact your instructor. The simulator is inactive and must be reset to rerun the program. </w:t>
       </w:r>
     </w:p>
@@ -13039,6 +13390,7 @@
       </w:pPr>
       <w:bookmarkStart w:id="17" w:name="_Toc29925"/>
       <w:r>
+        <w:lastRenderedPageBreak/>
         <w:t xml:space="preserve">Displaying Data </w:t>
       </w:r>
       <w:bookmarkEnd w:id="17"/>
@@ -13231,16 +13583,7 @@
         <w:ind w:hanging="360"/>
       </w:pPr>
       <w:r>
-        <w:lastRenderedPageBreak/>
-        <w:t xml:space="preserve">Place a brief comment for each logical segment of code.  Since assembly language programs are notoriously difficult to read, good comments are </w:t>
-      </w:r>
-      <w:proofErr w:type="gramStart"/>
-      <w:r>
-        <w:t>absolutely essential</w:t>
-      </w:r>
-      <w:proofErr w:type="gramEnd"/>
-      <w:r>
-        <w:t xml:space="preserve">!  </w:t>
+        <w:t xml:space="preserve">Place a brief comment for each logical segment of code.  Since assembly language programs are notoriously difficult to read, good comments are absolutely essential!  </w:t>
       </w:r>
       <w:r>
         <w:rPr>
@@ -13318,6 +13661,7 @@
         <w:ind w:hanging="360"/>
       </w:pPr>
       <w:r>
+        <w:lastRenderedPageBreak/>
         <w:t xml:space="preserve">Make label names as meaningful as possible.  It is expected that some labels for loops and branches may be generic. </w:t>
       </w:r>
     </w:p>
@@ -13483,9 +13827,9 @@
       </w:r>
     </w:p>
     <w:sectPr>
-      <w:footerReference w:type="even" r:id="rId11"/>
-      <w:footerReference w:type="default" r:id="rId12"/>
-      <w:footerReference w:type="first" r:id="rId13"/>
+      <w:footerReference w:type="even" r:id="rId12"/>
+      <w:footerReference w:type="default" r:id="rId13"/>
+      <w:footerReference w:type="first" r:id="rId14"/>
       <w:pgSz w:w="12240" w:h="15840"/>
       <w:pgMar w:top="1497" w:right="1797" w:bottom="1630" w:left="1800" w:header="720" w:footer="721" w:gutter="0"/>
       <w:cols w:space="720"/>
@@ -13495,7 +13839,7 @@
 </file>
 
 <file path=word/endnotes.xml><?xml version="1.0" encoding="utf-8"?>
-<w:endnotes xmlns:wpc="http://schemas.microsoft.com/office/word/2010/wordprocessingCanvas" xmlns:cx="http://schemas.microsoft.com/office/drawing/2014/chartex" xmlns:cx1="http://schemas.microsoft.com/office/drawing/2015/9/8/chartex" xmlns:cx2="http://schemas.microsoft.com/office/drawing/2015/10/21/chartex" xmlns:cx3="http://schemas.microsoft.com/office/drawing/2016/5/9/chartex" xmlns:cx4="http://schemas.microsoft.com/office/drawing/2016/5/10/chartex" xmlns:cx5="http://schemas.microsoft.com/office/drawing/2016/5/11/chartex" xmlns:cx6="http://schemas.microsoft.com/office/drawing/2016/5/12/chartex" xmlns:cx7="http://schemas.microsoft.com/office/drawing/2016/5/13/chartex" xmlns:cx8="http://schemas.microsoft.com/office/drawing/2016/5/14/chartex" xmlns:mc="http://schemas.openxmlformats.org/markup-compatibility/2006" xmlns:aink="http://schemas.microsoft.com/office/drawing/2016/ink" xmlns:am3d="http://schemas.microsoft.com/office/drawing/2017/model3d" xmlns:o="urn:schemas-microsoft-com:office:office" xmlns:oel="http://schemas.microsoft.com/office/2019/extlst" xmlns:r="http://schemas.openxmlformats.org/officeDocument/2006/relationships" xmlns:m="http://schemas.openxmlformats.org/officeDocument/2006/math" xmlns:v="urn:schemas-microsoft-com:vml" xmlns:wp14="http://schemas.microsoft.com/office/word/2010/wordprocessingDrawing" xmlns:wp="http://schemas.openxmlformats.org/drawingml/2006/wordprocessingDrawing" xmlns:w10="urn:schemas-microsoft-com:office:word" xmlns:w="http://schemas.openxmlformats.org/wordprocessingml/2006/main" xmlns:w14="http://schemas.microsoft.com/office/word/2010/wordml" xmlns:w15="http://schemas.microsoft.com/office/word/2012/wordml" xmlns:w16cex="http://schemas.microsoft.com/office/word/2018/wordml/cex" xmlns:w16cid="http://schemas.microsoft.com/office/word/2016/wordml/cid" xmlns:w16="http://schemas.microsoft.com/office/word/2018/wordml" xmlns:w16du="http://schemas.microsoft.com/office/word/2023/wordml/word16du" xmlns:w16sdtdh="http://schemas.microsoft.com/office/word/2020/wordml/sdtdatahash" xmlns:w16se="http://schemas.microsoft.com/office/word/2015/wordml/symex" xmlns:wpg="http://schemas.microsoft.com/office/word/2010/wordprocessingGroup" xmlns:wpi="http://schemas.microsoft.com/office/word/2010/wordprocessingInk" xmlns:wne="http://schemas.microsoft.com/office/word/2006/wordml" xmlns:wps="http://schemas.microsoft.com/office/word/2010/wordprocessingShape" mc:Ignorable="w14 w15 w16se w16cid w16 w16cex w16sdtdh w16du wp14">
+<w:endnotes xmlns:wpc="http://schemas.microsoft.com/office/word/2010/wordprocessingCanvas" xmlns:cx="http://schemas.microsoft.com/office/drawing/2014/chartex" xmlns:cx1="http://schemas.microsoft.com/office/drawing/2015/9/8/chartex" xmlns:cx2="http://schemas.microsoft.com/office/drawing/2015/10/21/chartex" xmlns:cx3="http://schemas.microsoft.com/office/drawing/2016/5/9/chartex" xmlns:cx4="http://schemas.microsoft.com/office/drawing/2016/5/10/chartex" xmlns:cx5="http://schemas.microsoft.com/office/drawing/2016/5/11/chartex" xmlns:cx6="http://schemas.microsoft.com/office/drawing/2016/5/12/chartex" xmlns:cx7="http://schemas.microsoft.com/office/drawing/2016/5/13/chartex" xmlns:cx8="http://schemas.microsoft.com/office/drawing/2016/5/14/chartex" xmlns:mc="http://schemas.openxmlformats.org/markup-compatibility/2006" xmlns:aink="http://schemas.microsoft.com/office/drawing/2016/ink" xmlns:am3d="http://schemas.microsoft.com/office/drawing/2017/model3d" xmlns:o="urn:schemas-microsoft-com:office:office" xmlns:oel="http://schemas.microsoft.com/office/2019/extlst" xmlns:r="http://schemas.openxmlformats.org/officeDocument/2006/relationships" xmlns:m="http://schemas.openxmlformats.org/officeDocument/2006/math" xmlns:v="urn:schemas-microsoft-com:vml" xmlns:wp14="http://schemas.microsoft.com/office/word/2010/wordprocessingDrawing" xmlns:wp="http://schemas.openxmlformats.org/drawingml/2006/wordprocessingDrawing" xmlns:w10="urn:schemas-microsoft-com:office:word" xmlns:w="http://schemas.openxmlformats.org/wordprocessingml/2006/main" xmlns:w14="http://schemas.microsoft.com/office/word/2010/wordml" xmlns:w15="http://schemas.microsoft.com/office/word/2012/wordml" xmlns:w16cex="http://schemas.microsoft.com/office/word/2018/wordml/cex" xmlns:w16cid="http://schemas.microsoft.com/office/word/2016/wordml/cid" xmlns:w16="http://schemas.microsoft.com/office/word/2018/wordml" xmlns:w16sdtdh="http://schemas.microsoft.com/office/word/2020/wordml/sdtdatahash" xmlns:w16se="http://schemas.microsoft.com/office/word/2015/wordml/symex" xmlns:wpg="http://schemas.microsoft.com/office/word/2010/wordprocessingGroup" xmlns:wpi="http://schemas.microsoft.com/office/word/2010/wordprocessingInk" xmlns:wne="http://schemas.microsoft.com/office/word/2006/wordml" xmlns:wps="http://schemas.microsoft.com/office/word/2010/wordprocessingShape" mc:Ignorable="w14 w15 w16se w16cid w16 w16cex w16sdtdh wp14">
   <w:endnote w:type="separator" w:id="-1">
     <w:p>
       <w:pPr>
@@ -13520,7 +13864,7 @@
 </file>
 
 <file path=word/footer1.xml><?xml version="1.0" encoding="utf-8"?>
-<w:ftr xmlns:wpc="http://schemas.microsoft.com/office/word/2010/wordprocessingCanvas" xmlns:cx="http://schemas.microsoft.com/office/drawing/2014/chartex" xmlns:cx1="http://schemas.microsoft.com/office/drawing/2015/9/8/chartex" xmlns:cx2="http://schemas.microsoft.com/office/drawing/2015/10/21/chartex" xmlns:cx3="http://schemas.microsoft.com/office/drawing/2016/5/9/chartex" xmlns:cx4="http://schemas.microsoft.com/office/drawing/2016/5/10/chartex" xmlns:cx5="http://schemas.microsoft.com/office/drawing/2016/5/11/chartex" xmlns:cx6="http://schemas.microsoft.com/office/drawing/2016/5/12/chartex" xmlns:cx7="http://schemas.microsoft.com/office/drawing/2016/5/13/chartex" xmlns:cx8="http://schemas.microsoft.com/office/drawing/2016/5/14/chartex" xmlns:mc="http://schemas.openxmlformats.org/markup-compatibility/2006" xmlns:aink="http://schemas.microsoft.com/office/drawing/2016/ink" xmlns:am3d="http://schemas.microsoft.com/office/drawing/2017/model3d" xmlns:o="urn:schemas-microsoft-com:office:office" xmlns:oel="http://schemas.microsoft.com/office/2019/extlst" xmlns:r="http://schemas.openxmlformats.org/officeDocument/2006/relationships" xmlns:m="http://schemas.openxmlformats.org/officeDocument/2006/math" xmlns:v="urn:schemas-microsoft-com:vml" xmlns:wp14="http://schemas.microsoft.com/office/word/2010/wordprocessingDrawing" xmlns:wp="http://schemas.openxmlformats.org/drawingml/2006/wordprocessingDrawing" xmlns:w10="urn:schemas-microsoft-com:office:word" xmlns:w="http://schemas.openxmlformats.org/wordprocessingml/2006/main" xmlns:w14="http://schemas.microsoft.com/office/word/2010/wordml" xmlns:w15="http://schemas.microsoft.com/office/word/2012/wordml" xmlns:w16cex="http://schemas.microsoft.com/office/word/2018/wordml/cex" xmlns:w16cid="http://schemas.microsoft.com/office/word/2016/wordml/cid" xmlns:w16="http://schemas.microsoft.com/office/word/2018/wordml" xmlns:w16du="http://schemas.microsoft.com/office/word/2023/wordml/word16du" xmlns:w16sdtdh="http://schemas.microsoft.com/office/word/2020/wordml/sdtdatahash" xmlns:w16se="http://schemas.microsoft.com/office/word/2015/wordml/symex" xmlns:wpg="http://schemas.microsoft.com/office/word/2010/wordprocessingGroup" xmlns:wpi="http://schemas.microsoft.com/office/word/2010/wordprocessingInk" xmlns:wne="http://schemas.microsoft.com/office/word/2006/wordml" xmlns:wps="http://schemas.microsoft.com/office/word/2010/wordprocessingShape" mc:Ignorable="w14 w15 w16se w16cid w16 w16cex w16sdtdh w16du wp14">
+<w:ftr xmlns:wpc="http://schemas.microsoft.com/office/word/2010/wordprocessingCanvas" xmlns:cx="http://schemas.microsoft.com/office/drawing/2014/chartex" xmlns:cx1="http://schemas.microsoft.com/office/drawing/2015/9/8/chartex" xmlns:cx2="http://schemas.microsoft.com/office/drawing/2015/10/21/chartex" xmlns:cx3="http://schemas.microsoft.com/office/drawing/2016/5/9/chartex" xmlns:cx4="http://schemas.microsoft.com/office/drawing/2016/5/10/chartex" xmlns:cx5="http://schemas.microsoft.com/office/drawing/2016/5/11/chartex" xmlns:cx6="http://schemas.microsoft.com/office/drawing/2016/5/12/chartex" xmlns:cx7="http://schemas.microsoft.com/office/drawing/2016/5/13/chartex" xmlns:cx8="http://schemas.microsoft.com/office/drawing/2016/5/14/chartex" xmlns:mc="http://schemas.openxmlformats.org/markup-compatibility/2006" xmlns:aink="http://schemas.microsoft.com/office/drawing/2016/ink" xmlns:am3d="http://schemas.microsoft.com/office/drawing/2017/model3d" xmlns:o="urn:schemas-microsoft-com:office:office" xmlns:oel="http://schemas.microsoft.com/office/2019/extlst" xmlns:r="http://schemas.openxmlformats.org/officeDocument/2006/relationships" xmlns:m="http://schemas.openxmlformats.org/officeDocument/2006/math" xmlns:v="urn:schemas-microsoft-com:vml" xmlns:wp14="http://schemas.microsoft.com/office/word/2010/wordprocessingDrawing" xmlns:wp="http://schemas.openxmlformats.org/drawingml/2006/wordprocessingDrawing" xmlns:w10="urn:schemas-microsoft-com:office:word" xmlns:w="http://schemas.openxmlformats.org/wordprocessingml/2006/main" xmlns:w14="http://schemas.microsoft.com/office/word/2010/wordml" xmlns:w15="http://schemas.microsoft.com/office/word/2012/wordml" xmlns:w16cex="http://schemas.microsoft.com/office/word/2018/wordml/cex" xmlns:w16cid="http://schemas.microsoft.com/office/word/2016/wordml/cid" xmlns:w16="http://schemas.microsoft.com/office/word/2018/wordml" xmlns:w16sdtdh="http://schemas.microsoft.com/office/word/2020/wordml/sdtdatahash" xmlns:w16se="http://schemas.microsoft.com/office/word/2015/wordml/symex" xmlns:wpg="http://schemas.microsoft.com/office/word/2010/wordprocessingGroup" xmlns:wpi="http://schemas.microsoft.com/office/word/2010/wordprocessingInk" xmlns:wne="http://schemas.microsoft.com/office/word/2006/wordml" xmlns:wps="http://schemas.microsoft.com/office/word/2010/wordprocessingShape" mc:Ignorable="w14 w15 w16se w16cid w16 w16cex w16sdtdh wp14">
   <w:p>
     <w:pPr>
       <w:tabs>
@@ -13556,7 +13900,7 @@
 </file>
 
 <file path=word/footer2.xml><?xml version="1.0" encoding="utf-8"?>
-<w:ftr xmlns:wpc="http://schemas.microsoft.com/office/word/2010/wordprocessingCanvas" xmlns:cx="http://schemas.microsoft.com/office/drawing/2014/chartex" xmlns:cx1="http://schemas.microsoft.com/office/drawing/2015/9/8/chartex" xmlns:cx2="http://schemas.microsoft.com/office/drawing/2015/10/21/chartex" xmlns:cx3="http://schemas.microsoft.com/office/drawing/2016/5/9/chartex" xmlns:cx4="http://schemas.microsoft.com/office/drawing/2016/5/10/chartex" xmlns:cx5="http://schemas.microsoft.com/office/drawing/2016/5/11/chartex" xmlns:cx6="http://schemas.microsoft.com/office/drawing/2016/5/12/chartex" xmlns:cx7="http://schemas.microsoft.com/office/drawing/2016/5/13/chartex" xmlns:cx8="http://schemas.microsoft.com/office/drawing/2016/5/14/chartex" xmlns:mc="http://schemas.openxmlformats.org/markup-compatibility/2006" xmlns:aink="http://schemas.microsoft.com/office/drawing/2016/ink" xmlns:am3d="http://schemas.microsoft.com/office/drawing/2017/model3d" xmlns:o="urn:schemas-microsoft-com:office:office" xmlns:oel="http://schemas.microsoft.com/office/2019/extlst" xmlns:r="http://schemas.openxmlformats.org/officeDocument/2006/relationships" xmlns:m="http://schemas.openxmlformats.org/officeDocument/2006/math" xmlns:v="urn:schemas-microsoft-com:vml" xmlns:wp14="http://schemas.microsoft.com/office/word/2010/wordprocessingDrawing" xmlns:wp="http://schemas.openxmlformats.org/drawingml/2006/wordprocessingDrawing" xmlns:w10="urn:schemas-microsoft-com:office:word" xmlns:w="http://schemas.openxmlformats.org/wordprocessingml/2006/main" xmlns:w14="http://schemas.microsoft.com/office/word/2010/wordml" xmlns:w15="http://schemas.microsoft.com/office/word/2012/wordml" xmlns:w16cex="http://schemas.microsoft.com/office/word/2018/wordml/cex" xmlns:w16cid="http://schemas.microsoft.com/office/word/2016/wordml/cid" xmlns:w16="http://schemas.microsoft.com/office/word/2018/wordml" xmlns:w16du="http://schemas.microsoft.com/office/word/2023/wordml/word16du" xmlns:w16sdtdh="http://schemas.microsoft.com/office/word/2020/wordml/sdtdatahash" xmlns:w16se="http://schemas.microsoft.com/office/word/2015/wordml/symex" xmlns:wpg="http://schemas.microsoft.com/office/word/2010/wordprocessingGroup" xmlns:wpi="http://schemas.microsoft.com/office/word/2010/wordprocessingInk" xmlns:wne="http://schemas.microsoft.com/office/word/2006/wordml" xmlns:wps="http://schemas.microsoft.com/office/word/2010/wordprocessingShape" mc:Ignorable="w14 w15 w16se w16cid w16 w16cex w16sdtdh w16du wp14">
+<w:ftr xmlns:wpc="http://schemas.microsoft.com/office/word/2010/wordprocessingCanvas" xmlns:cx="http://schemas.microsoft.com/office/drawing/2014/chartex" xmlns:cx1="http://schemas.microsoft.com/office/drawing/2015/9/8/chartex" xmlns:cx2="http://schemas.microsoft.com/office/drawing/2015/10/21/chartex" xmlns:cx3="http://schemas.microsoft.com/office/drawing/2016/5/9/chartex" xmlns:cx4="http://schemas.microsoft.com/office/drawing/2016/5/10/chartex" xmlns:cx5="http://schemas.microsoft.com/office/drawing/2016/5/11/chartex" xmlns:cx6="http://schemas.microsoft.com/office/drawing/2016/5/12/chartex" xmlns:cx7="http://schemas.microsoft.com/office/drawing/2016/5/13/chartex" xmlns:cx8="http://schemas.microsoft.com/office/drawing/2016/5/14/chartex" xmlns:mc="http://schemas.openxmlformats.org/markup-compatibility/2006" xmlns:aink="http://schemas.microsoft.com/office/drawing/2016/ink" xmlns:am3d="http://schemas.microsoft.com/office/drawing/2017/model3d" xmlns:o="urn:schemas-microsoft-com:office:office" xmlns:oel="http://schemas.microsoft.com/office/2019/extlst" xmlns:r="http://schemas.openxmlformats.org/officeDocument/2006/relationships" xmlns:m="http://schemas.openxmlformats.org/officeDocument/2006/math" xmlns:v="urn:schemas-microsoft-com:vml" xmlns:wp14="http://schemas.microsoft.com/office/word/2010/wordprocessingDrawing" xmlns:wp="http://schemas.openxmlformats.org/drawingml/2006/wordprocessingDrawing" xmlns:w10="urn:schemas-microsoft-com:office:word" xmlns:w="http://schemas.openxmlformats.org/wordprocessingml/2006/main" xmlns:w14="http://schemas.microsoft.com/office/word/2010/wordml" xmlns:w15="http://schemas.microsoft.com/office/word/2012/wordml" xmlns:w16cex="http://schemas.microsoft.com/office/word/2018/wordml/cex" xmlns:w16cid="http://schemas.microsoft.com/office/word/2016/wordml/cid" xmlns:w16="http://schemas.microsoft.com/office/word/2018/wordml" xmlns:w16sdtdh="http://schemas.microsoft.com/office/word/2020/wordml/sdtdatahash" xmlns:w16se="http://schemas.microsoft.com/office/word/2015/wordml/symex" xmlns:wpg="http://schemas.microsoft.com/office/word/2010/wordprocessingGroup" xmlns:wpi="http://schemas.microsoft.com/office/word/2010/wordprocessingInk" xmlns:wne="http://schemas.microsoft.com/office/word/2006/wordml" xmlns:wps="http://schemas.microsoft.com/office/word/2010/wordprocessingShape" mc:Ignorable="w14 w15 w16se w16cid w16 w16cex w16sdtdh wp14">
   <w:p>
     <w:pPr>
       <w:pStyle w:val="Footer"/>
@@ -13795,7 +14139,7 @@
 </file>
 
 <file path=word/footer3.xml><?xml version="1.0" encoding="utf-8"?>
-<w:ftr xmlns:wpc="http://schemas.microsoft.com/office/word/2010/wordprocessingCanvas" xmlns:cx="http://schemas.microsoft.com/office/drawing/2014/chartex" xmlns:cx1="http://schemas.microsoft.com/office/drawing/2015/9/8/chartex" xmlns:cx2="http://schemas.microsoft.com/office/drawing/2015/10/21/chartex" xmlns:cx3="http://schemas.microsoft.com/office/drawing/2016/5/9/chartex" xmlns:cx4="http://schemas.microsoft.com/office/drawing/2016/5/10/chartex" xmlns:cx5="http://schemas.microsoft.com/office/drawing/2016/5/11/chartex" xmlns:cx6="http://schemas.microsoft.com/office/drawing/2016/5/12/chartex" xmlns:cx7="http://schemas.microsoft.com/office/drawing/2016/5/13/chartex" xmlns:cx8="http://schemas.microsoft.com/office/drawing/2016/5/14/chartex" xmlns:mc="http://schemas.openxmlformats.org/markup-compatibility/2006" xmlns:aink="http://schemas.microsoft.com/office/drawing/2016/ink" xmlns:am3d="http://schemas.microsoft.com/office/drawing/2017/model3d" xmlns:o="urn:schemas-microsoft-com:office:office" xmlns:oel="http://schemas.microsoft.com/office/2019/extlst" xmlns:r="http://schemas.openxmlformats.org/officeDocument/2006/relationships" xmlns:m="http://schemas.openxmlformats.org/officeDocument/2006/math" xmlns:v="urn:schemas-microsoft-com:vml" xmlns:wp14="http://schemas.microsoft.com/office/word/2010/wordprocessingDrawing" xmlns:wp="http://schemas.openxmlformats.org/drawingml/2006/wordprocessingDrawing" xmlns:w10="urn:schemas-microsoft-com:office:word" xmlns:w="http://schemas.openxmlformats.org/wordprocessingml/2006/main" xmlns:w14="http://schemas.microsoft.com/office/word/2010/wordml" xmlns:w15="http://schemas.microsoft.com/office/word/2012/wordml" xmlns:w16cex="http://schemas.microsoft.com/office/word/2018/wordml/cex" xmlns:w16cid="http://schemas.microsoft.com/office/word/2016/wordml/cid" xmlns:w16="http://schemas.microsoft.com/office/word/2018/wordml" xmlns:w16du="http://schemas.microsoft.com/office/word/2023/wordml/word16du" xmlns:w16sdtdh="http://schemas.microsoft.com/office/word/2020/wordml/sdtdatahash" xmlns:w16se="http://schemas.microsoft.com/office/word/2015/wordml/symex" xmlns:wpg="http://schemas.microsoft.com/office/word/2010/wordprocessingGroup" xmlns:wpi="http://schemas.microsoft.com/office/word/2010/wordprocessingInk" xmlns:wne="http://schemas.microsoft.com/office/word/2006/wordml" xmlns:wps="http://schemas.microsoft.com/office/word/2010/wordprocessingShape" mc:Ignorable="w14 w15 w16se w16cid w16 w16cex w16sdtdh w16du wp14">
+<w:ftr xmlns:wpc="http://schemas.microsoft.com/office/word/2010/wordprocessingCanvas" xmlns:cx="http://schemas.microsoft.com/office/drawing/2014/chartex" xmlns:cx1="http://schemas.microsoft.com/office/drawing/2015/9/8/chartex" xmlns:cx2="http://schemas.microsoft.com/office/drawing/2015/10/21/chartex" xmlns:cx3="http://schemas.microsoft.com/office/drawing/2016/5/9/chartex" xmlns:cx4="http://schemas.microsoft.com/office/drawing/2016/5/10/chartex" xmlns:cx5="http://schemas.microsoft.com/office/drawing/2016/5/11/chartex" xmlns:cx6="http://schemas.microsoft.com/office/drawing/2016/5/12/chartex" xmlns:cx7="http://schemas.microsoft.com/office/drawing/2016/5/13/chartex" xmlns:cx8="http://schemas.microsoft.com/office/drawing/2016/5/14/chartex" xmlns:mc="http://schemas.openxmlformats.org/markup-compatibility/2006" xmlns:aink="http://schemas.microsoft.com/office/drawing/2016/ink" xmlns:am3d="http://schemas.microsoft.com/office/drawing/2017/model3d" xmlns:o="urn:schemas-microsoft-com:office:office" xmlns:oel="http://schemas.microsoft.com/office/2019/extlst" xmlns:r="http://schemas.openxmlformats.org/officeDocument/2006/relationships" xmlns:m="http://schemas.openxmlformats.org/officeDocument/2006/math" xmlns:v="urn:schemas-microsoft-com:vml" xmlns:wp14="http://schemas.microsoft.com/office/word/2010/wordprocessingDrawing" xmlns:wp="http://schemas.openxmlformats.org/drawingml/2006/wordprocessingDrawing" xmlns:w10="urn:schemas-microsoft-com:office:word" xmlns:w="http://schemas.openxmlformats.org/wordprocessingml/2006/main" xmlns:w14="http://schemas.microsoft.com/office/word/2010/wordml" xmlns:w15="http://schemas.microsoft.com/office/word/2012/wordml" xmlns:w16cex="http://schemas.microsoft.com/office/word/2018/wordml/cex" xmlns:w16cid="http://schemas.microsoft.com/office/word/2016/wordml/cid" xmlns:w16="http://schemas.microsoft.com/office/word/2018/wordml" xmlns:w16sdtdh="http://schemas.microsoft.com/office/word/2020/wordml/sdtdatahash" xmlns:w16se="http://schemas.microsoft.com/office/word/2015/wordml/symex" xmlns:wpg="http://schemas.microsoft.com/office/word/2010/wordprocessingGroup" xmlns:wpi="http://schemas.microsoft.com/office/word/2010/wordprocessingInk" xmlns:wne="http://schemas.microsoft.com/office/word/2006/wordml" xmlns:wps="http://schemas.microsoft.com/office/word/2010/wordprocessingShape" mc:Ignorable="w14 w15 w16se w16cid w16 w16cex w16sdtdh wp14">
   <w:p>
     <w:pPr>
       <w:tabs>
@@ -13831,7 +14175,7 @@
 </file>
 
 <file path=word/footnotes.xml><?xml version="1.0" encoding="utf-8"?>
-<w:footnotes xmlns:wpc="http://schemas.microsoft.com/office/word/2010/wordprocessingCanvas" xmlns:cx="http://schemas.microsoft.com/office/drawing/2014/chartex" xmlns:cx1="http://schemas.microsoft.com/office/drawing/2015/9/8/chartex" xmlns:cx2="http://schemas.microsoft.com/office/drawing/2015/10/21/chartex" xmlns:cx3="http://schemas.microsoft.com/office/drawing/2016/5/9/chartex" xmlns:cx4="http://schemas.microsoft.com/office/drawing/2016/5/10/chartex" xmlns:cx5="http://schemas.microsoft.com/office/drawing/2016/5/11/chartex" xmlns:cx6="http://schemas.microsoft.com/office/drawing/2016/5/12/chartex" xmlns:cx7="http://schemas.microsoft.com/office/drawing/2016/5/13/chartex" xmlns:cx8="http://schemas.microsoft.com/office/drawing/2016/5/14/chartex" xmlns:mc="http://schemas.openxmlformats.org/markup-compatibility/2006" xmlns:aink="http://schemas.microsoft.com/office/drawing/2016/ink" xmlns:am3d="http://schemas.microsoft.com/office/drawing/2017/model3d" xmlns:o="urn:schemas-microsoft-com:office:office" xmlns:oel="http://schemas.microsoft.com/office/2019/extlst" xmlns:r="http://schemas.openxmlformats.org/officeDocument/2006/relationships" xmlns:m="http://schemas.openxmlformats.org/officeDocument/2006/math" xmlns:v="urn:schemas-microsoft-com:vml" xmlns:wp14="http://schemas.microsoft.com/office/word/2010/wordprocessingDrawing" xmlns:wp="http://schemas.openxmlformats.org/drawingml/2006/wordprocessingDrawing" xmlns:w10="urn:schemas-microsoft-com:office:word" xmlns:w="http://schemas.openxmlformats.org/wordprocessingml/2006/main" xmlns:w14="http://schemas.microsoft.com/office/word/2010/wordml" xmlns:w15="http://schemas.microsoft.com/office/word/2012/wordml" xmlns:w16cex="http://schemas.microsoft.com/office/word/2018/wordml/cex" xmlns:w16cid="http://schemas.microsoft.com/office/word/2016/wordml/cid" xmlns:w16="http://schemas.microsoft.com/office/word/2018/wordml" xmlns:w16du="http://schemas.microsoft.com/office/word/2023/wordml/word16du" xmlns:w16sdtdh="http://schemas.microsoft.com/office/word/2020/wordml/sdtdatahash" xmlns:w16se="http://schemas.microsoft.com/office/word/2015/wordml/symex" xmlns:wpg="http://schemas.microsoft.com/office/word/2010/wordprocessingGroup" xmlns:wpi="http://schemas.microsoft.com/office/word/2010/wordprocessingInk" xmlns:wne="http://schemas.microsoft.com/office/word/2006/wordml" xmlns:wps="http://schemas.microsoft.com/office/word/2010/wordprocessingShape" mc:Ignorable="w14 w15 w16se w16cid w16 w16cex w16sdtdh w16du wp14">
+<w:footnotes xmlns:wpc="http://schemas.microsoft.com/office/word/2010/wordprocessingCanvas" xmlns:cx="http://schemas.microsoft.com/office/drawing/2014/chartex" xmlns:cx1="http://schemas.microsoft.com/office/drawing/2015/9/8/chartex" xmlns:cx2="http://schemas.microsoft.com/office/drawing/2015/10/21/chartex" xmlns:cx3="http://schemas.microsoft.com/office/drawing/2016/5/9/chartex" xmlns:cx4="http://schemas.microsoft.com/office/drawing/2016/5/10/chartex" xmlns:cx5="http://schemas.microsoft.com/office/drawing/2016/5/11/chartex" xmlns:cx6="http://schemas.microsoft.com/office/drawing/2016/5/12/chartex" xmlns:cx7="http://schemas.microsoft.com/office/drawing/2016/5/13/chartex" xmlns:cx8="http://schemas.microsoft.com/office/drawing/2016/5/14/chartex" xmlns:mc="http://schemas.openxmlformats.org/markup-compatibility/2006" xmlns:aink="http://schemas.microsoft.com/office/drawing/2016/ink" xmlns:am3d="http://schemas.microsoft.com/office/drawing/2017/model3d" xmlns:o="urn:schemas-microsoft-com:office:office" xmlns:oel="http://schemas.microsoft.com/office/2019/extlst" xmlns:r="http://schemas.openxmlformats.org/officeDocument/2006/relationships" xmlns:m="http://schemas.openxmlformats.org/officeDocument/2006/math" xmlns:v="urn:schemas-microsoft-com:vml" xmlns:wp14="http://schemas.microsoft.com/office/word/2010/wordprocessingDrawing" xmlns:wp="http://schemas.openxmlformats.org/drawingml/2006/wordprocessingDrawing" xmlns:w10="urn:schemas-microsoft-com:office:word" xmlns:w="http://schemas.openxmlformats.org/wordprocessingml/2006/main" xmlns:w14="http://schemas.microsoft.com/office/word/2010/wordml" xmlns:w15="http://schemas.microsoft.com/office/word/2012/wordml" xmlns:w16cex="http://schemas.microsoft.com/office/word/2018/wordml/cex" xmlns:w16cid="http://schemas.microsoft.com/office/word/2016/wordml/cid" xmlns:w16="http://schemas.microsoft.com/office/word/2018/wordml" xmlns:w16sdtdh="http://schemas.microsoft.com/office/word/2020/wordml/sdtdatahash" xmlns:w16se="http://schemas.microsoft.com/office/word/2015/wordml/symex" xmlns:wpg="http://schemas.microsoft.com/office/word/2010/wordprocessingGroup" xmlns:wpi="http://schemas.microsoft.com/office/word/2010/wordprocessingInk" xmlns:wne="http://schemas.microsoft.com/office/word/2006/wordml" xmlns:wps="http://schemas.microsoft.com/office/word/2010/wordprocessingShape" mc:Ignorable="w14 w15 w16se w16cid w16 w16cex w16sdtdh wp14">
   <w:footnote w:type="separator" w:id="-1">
     <w:p>
       <w:pPr>
@@ -13856,7 +14200,7 @@
 </file>
 
 <file path=word/numbering.xml><?xml version="1.0" encoding="utf-8"?>
-<w:numbering xmlns:wpc="http://schemas.microsoft.com/office/word/2010/wordprocessingCanvas" xmlns:cx="http://schemas.microsoft.com/office/drawing/2014/chartex" xmlns:cx1="http://schemas.microsoft.com/office/drawing/2015/9/8/chartex" xmlns:cx2="http://schemas.microsoft.com/office/drawing/2015/10/21/chartex" xmlns:cx3="http://schemas.microsoft.com/office/drawing/2016/5/9/chartex" xmlns:cx4="http://schemas.microsoft.com/office/drawing/2016/5/10/chartex" xmlns:cx5="http://schemas.microsoft.com/office/drawing/2016/5/11/chartex" xmlns:cx6="http://schemas.microsoft.com/office/drawing/2016/5/12/chartex" xmlns:cx7="http://schemas.microsoft.com/office/drawing/2016/5/13/chartex" xmlns:cx8="http://schemas.microsoft.com/office/drawing/2016/5/14/chartex" xmlns:mc="http://schemas.openxmlformats.org/markup-compatibility/2006" xmlns:aink="http://schemas.microsoft.com/office/drawing/2016/ink" xmlns:am3d="http://schemas.microsoft.com/office/drawing/2017/model3d" xmlns:o="urn:schemas-microsoft-com:office:office" xmlns:oel="http://schemas.microsoft.com/office/2019/extlst" xmlns:r="http://schemas.openxmlformats.org/officeDocument/2006/relationships" xmlns:m="http://schemas.openxmlformats.org/officeDocument/2006/math" xmlns:v="urn:schemas-microsoft-com:vml" xmlns:wp14="http://schemas.microsoft.com/office/word/2010/wordprocessingDrawing" xmlns:wp="http://schemas.openxmlformats.org/drawingml/2006/wordprocessingDrawing" xmlns:w10="urn:schemas-microsoft-com:office:word" xmlns:w="http://schemas.openxmlformats.org/wordprocessingml/2006/main" xmlns:w14="http://schemas.microsoft.com/office/word/2010/wordml" xmlns:w15="http://schemas.microsoft.com/office/word/2012/wordml" xmlns:w16cex="http://schemas.microsoft.com/office/word/2018/wordml/cex" xmlns:w16cid="http://schemas.microsoft.com/office/word/2016/wordml/cid" xmlns:w16="http://schemas.microsoft.com/office/word/2018/wordml" xmlns:w16du="http://schemas.microsoft.com/office/word/2023/wordml/word16du" xmlns:w16sdtdh="http://schemas.microsoft.com/office/word/2020/wordml/sdtdatahash" xmlns:w16se="http://schemas.microsoft.com/office/word/2015/wordml/symex" xmlns:wpg="http://schemas.microsoft.com/office/word/2010/wordprocessingGroup" xmlns:wpi="http://schemas.microsoft.com/office/word/2010/wordprocessingInk" xmlns:wne="http://schemas.microsoft.com/office/word/2006/wordml" xmlns:wps="http://schemas.microsoft.com/office/word/2010/wordprocessingShape" mc:Ignorable="w14 w15 w16se w16cid w16 w16cex w16sdtdh w16du wp14">
+<w:numbering xmlns:wpc="http://schemas.microsoft.com/office/word/2010/wordprocessingCanvas" xmlns:cx="http://schemas.microsoft.com/office/drawing/2014/chartex" xmlns:cx1="http://schemas.microsoft.com/office/drawing/2015/9/8/chartex" xmlns:cx2="http://schemas.microsoft.com/office/drawing/2015/10/21/chartex" xmlns:cx3="http://schemas.microsoft.com/office/drawing/2016/5/9/chartex" xmlns:cx4="http://schemas.microsoft.com/office/drawing/2016/5/10/chartex" xmlns:cx5="http://schemas.microsoft.com/office/drawing/2016/5/11/chartex" xmlns:cx6="http://schemas.microsoft.com/office/drawing/2016/5/12/chartex" xmlns:cx7="http://schemas.microsoft.com/office/drawing/2016/5/13/chartex" xmlns:cx8="http://schemas.microsoft.com/office/drawing/2016/5/14/chartex" xmlns:mc="http://schemas.openxmlformats.org/markup-compatibility/2006" xmlns:aink="http://schemas.microsoft.com/office/drawing/2016/ink" xmlns:am3d="http://schemas.microsoft.com/office/drawing/2017/model3d" xmlns:o="urn:schemas-microsoft-com:office:office" xmlns:oel="http://schemas.microsoft.com/office/2019/extlst" xmlns:r="http://schemas.openxmlformats.org/officeDocument/2006/relationships" xmlns:m="http://schemas.openxmlformats.org/officeDocument/2006/math" xmlns:v="urn:schemas-microsoft-com:vml" xmlns:wp14="http://schemas.microsoft.com/office/word/2010/wordprocessingDrawing" xmlns:wp="http://schemas.openxmlformats.org/drawingml/2006/wordprocessingDrawing" xmlns:w10="urn:schemas-microsoft-com:office:word" xmlns:w="http://schemas.openxmlformats.org/wordprocessingml/2006/main" xmlns:w14="http://schemas.microsoft.com/office/word/2010/wordml" xmlns:w15="http://schemas.microsoft.com/office/word/2012/wordml" xmlns:w16cex="http://schemas.microsoft.com/office/word/2018/wordml/cex" xmlns:w16cid="http://schemas.microsoft.com/office/word/2016/wordml/cid" xmlns:w16="http://schemas.microsoft.com/office/word/2018/wordml" xmlns:w16sdtdh="http://schemas.microsoft.com/office/word/2020/wordml/sdtdatahash" xmlns:w16se="http://schemas.microsoft.com/office/word/2015/wordml/symex" xmlns:wpg="http://schemas.microsoft.com/office/word/2010/wordprocessingGroup" xmlns:wpi="http://schemas.microsoft.com/office/word/2010/wordprocessingInk" xmlns:wne="http://schemas.microsoft.com/office/word/2006/wordml" xmlns:wps="http://schemas.microsoft.com/office/word/2010/wordprocessingShape" mc:Ignorable="w14 w15 w16se w16cid w16 w16cex w16sdtdh wp14">
   <w:abstractNum w:abstractNumId="0" w15:restartNumberingAfterBreak="0">
     <w:nsid w:val="00E16D59"/>
     <w:multiLevelType w:val="hybridMultilevel"/>
@@ -17771,7 +18115,7 @@
 </file>
 
 <file path=word/styles.xml><?xml version="1.0" encoding="utf-8"?>
-<w:styles xmlns:mc="http://schemas.openxmlformats.org/markup-compatibility/2006" xmlns:r="http://schemas.openxmlformats.org/officeDocument/2006/relationships" xmlns:w="http://schemas.openxmlformats.org/wordprocessingml/2006/main" xmlns:w14="http://schemas.microsoft.com/office/word/2010/wordml" xmlns:w15="http://schemas.microsoft.com/office/word/2012/wordml" xmlns:w16cex="http://schemas.microsoft.com/office/word/2018/wordml/cex" xmlns:w16cid="http://schemas.microsoft.com/office/word/2016/wordml/cid" xmlns:w16="http://schemas.microsoft.com/office/word/2018/wordml" xmlns:w16du="http://schemas.microsoft.com/office/word/2023/wordml/word16du" xmlns:w16sdtdh="http://schemas.microsoft.com/office/word/2020/wordml/sdtdatahash" xmlns:w16se="http://schemas.microsoft.com/office/word/2015/wordml/symex" mc:Ignorable="w14 w15 w16se w16cid w16 w16cex w16sdtdh w16du">
+<w:styles xmlns:mc="http://schemas.openxmlformats.org/markup-compatibility/2006" xmlns:r="http://schemas.openxmlformats.org/officeDocument/2006/relationships" xmlns:w="http://schemas.openxmlformats.org/wordprocessingml/2006/main" xmlns:w14="http://schemas.microsoft.com/office/word/2010/wordml" xmlns:w15="http://schemas.microsoft.com/office/word/2012/wordml" xmlns:w16cex="http://schemas.microsoft.com/office/word/2018/wordml/cex" xmlns:w16cid="http://schemas.microsoft.com/office/word/2016/wordml/cid" xmlns:w16="http://schemas.microsoft.com/office/word/2018/wordml" xmlns:w16sdtdh="http://schemas.microsoft.com/office/word/2020/wordml/sdtdatahash" xmlns:w16se="http://schemas.microsoft.com/office/word/2015/wordml/symex" mc:Ignorable="w14 w15 w16se w16cid w16 w16cex w16sdtdh">
   <w:docDefaults>
     <w:rPrDefault>
       <w:rPr>
@@ -18454,6 +18798,25 @@
       <w:lang w:bidi="en-US"/>
     </w:rPr>
   </w:style>
+  <w:style w:type="table" w:styleId="TableGrid0">
+    <w:name w:val="Table Grid"/>
+    <w:basedOn w:val="TableNormal"/>
+    <w:uiPriority w:val="39"/>
+    <w:rsid w:val="004D26AC"/>
+    <w:pPr>
+      <w:spacing w:after="0" w:line="240" w:lineRule="auto"/>
+    </w:pPr>
+    <w:tblPr>
+      <w:tblBorders>
+        <w:top w:val="single" w:sz="4" w:space="0" w:color="auto"/>
+        <w:left w:val="single" w:sz="4" w:space="0" w:color="auto"/>
+        <w:bottom w:val="single" w:sz="4" w:space="0" w:color="auto"/>
+        <w:right w:val="single" w:sz="4" w:space="0" w:color="auto"/>
+        <w:insideH w:val="single" w:sz="4" w:space="0" w:color="auto"/>
+        <w:insideV w:val="single" w:sz="4" w:space="0" w:color="auto"/>
+      </w:tblBorders>
+    </w:tblPr>
+  </w:style>
 </w:styles>
 </file>
 

</xml_diff>